<commit_message>
UPD - 'PGDV - Análise de requisito de software.docx'
</commit_message>
<xml_diff>
--- a/PGDV - Análise de requisito de software.docx
+++ b/PGDV - Análise de requisito de software.docx
@@ -597,6 +597,29 @@
           <w:sz w:val="24"/>
         </w:rPr>
         <w:t>Salvar arquivos PDF em pasta privada, como histórico.</w:t>
+      </w:r>
+    </w:p>
+    <w:p>
+      <w:pPr>
+        <w:pStyle w:val="PargrafodaLista"/>
+        <w:numPr>
+          <w:ilvl w:val="0"/>
+          <w:numId w:val="1"/>
+        </w:numPr>
+        <w:spacing w:after="0" w:line="360" w:lineRule="auto"/>
+        <w:jc w:val="both"/>
+        <w:rPr>
+          <w:rFonts w:ascii="Arial" w:hAnsi="Arial" w:cs="Arial"/>
+          <w:sz w:val="24"/>
+        </w:rPr>
+      </w:pPr>
+      <w:r>
+        <w:rPr>
+          <w:rFonts w:ascii="Arial" w:hAnsi="Arial" w:cs="Arial"/>
+          <w:bCs/>
+          <w:sz w:val="24"/>
+        </w:rPr>
+        <w:t>Campo para inserção de código do produto através do teclado.</w:t>
       </w:r>
     </w:p>
     <w:sectPr>
@@ -726,15 +749,6 @@
   </w:abstractNum>
   <w:num w:numId="1">
     <w:abstractNumId w:val="0"/>
-    <w:lvlOverride w:ilvl="0"/>
-    <w:lvlOverride w:ilvl="1"/>
-    <w:lvlOverride w:ilvl="2"/>
-    <w:lvlOverride w:ilvl="3"/>
-    <w:lvlOverride w:ilvl="4"/>
-    <w:lvlOverride w:ilvl="5"/>
-    <w:lvlOverride w:ilvl="6"/>
-    <w:lvlOverride w:ilvl="7"/>
-    <w:lvlOverride w:ilvl="8"/>
   </w:num>
 </w:numbering>
 </file>

</xml_diff>